<commit_message>
Updated API Design document
</commit_message>
<xml_diff>
--- a/documents/design.docx
+++ b/documents/design.docx
@@ -4,6 +4,7 @@
   <w:body>
     <w:p>
       <w:pPr>
+        <w:jc w:val="both"/>
         <w:rPr>
           <w:b/>
           <w:sz w:val="24"/>
@@ -21,17 +22,17 @@
     </w:p>
     <w:p>
       <w:pPr>
+        <w:jc w:val="both"/>
         <w:rPr>
           <w:b/>
           <w:sz w:val="24"/>
           <w:lang w:val="en-US"/>
         </w:rPr>
       </w:pPr>
-      <w:bookmarkStart w:id="0" w:name="_GoBack"/>
-      <w:bookmarkEnd w:id="0"/>
     </w:p>
     <w:p>
       <w:pPr>
+        <w:jc w:val="both"/>
         <w:rPr>
           <w:b/>
           <w:sz w:val="24"/>
@@ -86,6 +87,87 @@
             </a:graphic>
           </wp:inline>
         </w:drawing>
+      </w:r>
+    </w:p>
+    <w:p>
+      <w:pPr>
+        <w:jc w:val="both"/>
+        <w:rPr>
+          <w:sz w:val="24"/>
+          <w:lang w:val="en-US"/>
+        </w:rPr>
+      </w:pPr>
+    </w:p>
+    <w:p>
+      <w:pPr>
+        <w:spacing w:after="0"/>
+        <w:jc w:val="both"/>
+        <w:rPr>
+          <w:sz w:val="24"/>
+          <w:lang w:val="en-US"/>
+        </w:rPr>
+      </w:pPr>
+      <w:r>
+        <w:rPr>
+          <w:sz w:val="24"/>
+          <w:lang w:val="en-US"/>
+        </w:rPr>
+        <w:t>As a first step, we’re using the Composite design pattern for the tree-like document structure. This seems to be a reasonable choice as the document is going to be built by different containing elements and leaves.</w:t>
+      </w:r>
+    </w:p>
+    <w:p>
+      <w:pPr>
+        <w:jc w:val="both"/>
+        <w:rPr>
+          <w:sz w:val="24"/>
+          <w:lang w:val="en-US"/>
+        </w:rPr>
+      </w:pPr>
+      <w:r>
+        <w:rPr>
+          <w:sz w:val="24"/>
+          <w:lang w:val="en-US"/>
+        </w:rPr>
+        <w:t>The classes used are the A_COMPONENT as the root of the whole pattern, the A_CONTAINER as a containing element and the A_LEAF for all elements not containing any other elements. The effective classes used for the required elements inherit from either A_CONTAINER or A_LEAF.</w:t>
+      </w:r>
+    </w:p>
+    <w:p>
+      <w:pPr>
+        <w:jc w:val="both"/>
+        <w:rPr>
+          <w:sz w:val="24"/>
+          <w:lang w:val="en-US"/>
+        </w:rPr>
+      </w:pPr>
+      <w:r>
+        <w:rPr>
+          <w:sz w:val="24"/>
+          <w:lang w:val="en-US"/>
+        </w:rPr>
+        <w:t xml:space="preserve">As a second step, to create some specific markdown output, we’re using the visitor pattern to traverse the whole document. </w:t>
+      </w:r>
+      <w:r>
+        <w:rPr>
+          <w:sz w:val="24"/>
+          <w:lang w:val="en-US"/>
+        </w:rPr>
+        <w:t xml:space="preserve">This way, to add another output, only another visitor </w:t>
+      </w:r>
+      <w:r>
+        <w:rPr>
+          <w:sz w:val="24"/>
+          <w:lang w:val="en-US"/>
+        </w:rPr>
+        <w:t>must</w:t>
+      </w:r>
+      <w:bookmarkStart w:id="0" w:name="_GoBack"/>
+      <w:bookmarkEnd w:id="0"/>
+      <w:r>
+        <w:rPr>
+          <w:sz w:val="24"/>
+          <w:lang w:val="en-US"/>
+        </w:rPr>
+        <w:t xml:space="preserve"> be implemented. The classes used there are the A_VISITOR class which defines the interface for effective implementations of the markup language visitors. The HTML_VISITOR is part of the required implementation, the MARKDONW_VISITOR will be implemented optionally if there’s time enough. They get accepted by the implemented composite classes.</w:t>
       </w:r>
     </w:p>
     <w:sectPr>
@@ -920,7 +1002,7 @@
 </file>
 
 <file path=customXml/itemProps1.xml><?xml version="1.0" encoding="utf-8"?>
-<ds:datastoreItem xmlns:ds="http://schemas.openxmlformats.org/officeDocument/2006/customXml" ds:itemID="{98CDF1B2-3C4C-47C0-A2B4-D68804D7FE0A}">
+<ds:datastoreItem xmlns:ds="http://schemas.openxmlformats.org/officeDocument/2006/customXml" ds:itemID="{F85F449D-4501-4146-B1BC-CC95D1F2797C}">
   <ds:schemaRefs>
     <ds:schemaRef ds:uri="http://schemas.openxmlformats.org/officeDocument/2006/bibliography"/>
   </ds:schemaRefs>

</xml_diff>

<commit_message>
Documents revises, names changed
</commit_message>
<xml_diff>
--- a/documents/design.docx
+++ b/documents/design.docx
@@ -114,7 +114,7 @@
           <w:noProof/>
           <w:lang w:val="en-US"/>
         </w:rPr>
-        <w:instrText xml:space="preserve"> PAGEREF _Toc499457760 \h </w:instrText>
+        <w:instrText xml:space="preserve"> PAGEREF _Toc499808340 \h </w:instrText>
       </w:r>
       <w:r>
         <w:rPr>
@@ -197,7 +197,7 @@
           <w:noProof/>
           <w:lang w:val="en-US"/>
         </w:rPr>
-        <w:instrText xml:space="preserve"> PAGEREF _Toc499457761 \h </w:instrText>
+        <w:instrText xml:space="preserve"> PAGEREF _Toc499808341 \h </w:instrText>
       </w:r>
       <w:r>
         <w:rPr>
@@ -280,7 +280,7 @@
           <w:noProof/>
           <w:lang w:val="en-US"/>
         </w:rPr>
-        <w:instrText xml:space="preserve"> PAGEREF _Toc499457762 \h </w:instrText>
+        <w:instrText xml:space="preserve"> PAGEREF _Toc499808342 \h </w:instrText>
       </w:r>
       <w:r>
         <w:rPr>
@@ -361,7 +361,7 @@
           <w:noProof/>
           <w:lang w:val="en-US"/>
         </w:rPr>
-        <w:instrText xml:space="preserve"> PAGEREF _Toc499457763 \h </w:instrText>
+        <w:instrText xml:space="preserve"> PAGEREF _Toc499808343 \h </w:instrText>
       </w:r>
       <w:r>
         <w:rPr>
@@ -442,7 +442,7 @@
           <w:noProof/>
           <w:lang w:val="en-US"/>
         </w:rPr>
-        <w:instrText xml:space="preserve"> PAGEREF _Toc499457764 \h </w:instrText>
+        <w:instrText xml:space="preserve"> PAGEREF _Toc499808344 \h </w:instrText>
       </w:r>
       <w:r>
         <w:rPr>
@@ -523,7 +523,7 @@
         <w:rPr>
           <w:noProof/>
         </w:rPr>
-        <w:instrText xml:space="preserve"> PAGEREF _Toc499457765 \h </w:instrText>
+        <w:instrText xml:space="preserve"> PAGEREF _Toc499808345 \h </w:instrText>
       </w:r>
       <w:r>
         <w:rPr>
@@ -603,7 +603,7 @@
         <w:rPr>
           <w:noProof/>
         </w:rPr>
-        <w:instrText xml:space="preserve"> PAGEREF _Toc499457766 \h </w:instrText>
+        <w:instrText xml:space="preserve"> PAGEREF _Toc499808346 \h </w:instrText>
       </w:r>
       <w:r>
         <w:rPr>
@@ -646,6 +646,8 @@
       <w:pPr>
         <w:pStyle w:val="Beschriftung"/>
       </w:pPr>
+      <w:bookmarkStart w:id="1" w:name="_GoBack"/>
+      <w:bookmarkEnd w:id="1"/>
       <w:r>
         <w:br w:type="page"/>
       </w:r>
@@ -699,8 +701,8 @@
                 <w:b/>
               </w:rPr>
             </w:pPr>
-            <w:bookmarkStart w:id="1" w:name="Ver_00"/>
-            <w:bookmarkEnd w:id="1"/>
+            <w:bookmarkStart w:id="2" w:name="Ver_00"/>
+            <w:bookmarkEnd w:id="2"/>
             <w:r>
               <w:rPr>
                 <w:b/>
@@ -784,7 +786,7 @@
               <w:jc w:val="center"/>
             </w:pPr>
             <w:r>
-              <w:t>29.10.17</w:t>
+              <w:t>2017-10-29</w:t>
             </w:r>
           </w:p>
         </w:tc>
@@ -825,8 +827,13 @@
               <w:pStyle w:val="Tabletext"/>
               <w:jc w:val="center"/>
             </w:pPr>
+            <w:proofErr w:type="spellStart"/>
             <w:r>
-              <w:t xml:space="preserve">E. </w:t>
+              <w:t>Elfat</w:t>
+            </w:r>
+            <w:proofErr w:type="spellEnd"/>
+            <w:r>
+              <w:t xml:space="preserve"> </w:t>
             </w:r>
             <w:proofErr w:type="spellStart"/>
             <w:r>
@@ -847,7 +854,7 @@
               <w:jc w:val="center"/>
             </w:pPr>
             <w:r>
-              <w:t>29.10.17</w:t>
+              <w:t>2017-10-29</w:t>
             </w:r>
           </w:p>
         </w:tc>
@@ -889,7 +896,7 @@
               <w:jc w:val="center"/>
             </w:pPr>
             <w:r>
-              <w:t xml:space="preserve">B. </w:t>
+              <w:t xml:space="preserve">Benjamin </w:t>
             </w:r>
             <w:proofErr w:type="spellStart"/>
             <w:r>
@@ -910,7 +917,10 @@
               <w:jc w:val="center"/>
             </w:pPr>
             <w:r>
-              <w:t>25.11.17</w:t>
+              <w:t>2017-1</w:t>
+            </w:r>
+            <w:r>
+              <w:t>1-25</w:t>
             </w:r>
           </w:p>
         </w:tc>
@@ -952,7 +962,10 @@
               <w:jc w:val="center"/>
             </w:pPr>
             <w:r>
-              <w:t>G.R. Prinz</w:t>
+              <w:t>Gian Raphael</w:t>
+            </w:r>
+            <w:r>
+              <w:t xml:space="preserve"> Prinz</w:t>
             </w:r>
           </w:p>
         </w:tc>
@@ -965,10 +978,14 @@
           <w:p>
             <w:pPr>
               <w:pStyle w:val="table"/>
+              <w:ind w:left="0"/>
               <w:jc w:val="center"/>
             </w:pPr>
             <w:r>
-              <w:t>26.11.17</w:t>
+              <w:t>2017-1</w:t>
+            </w:r>
+            <w:r>
+              <w:t>1-26</w:t>
             </w:r>
           </w:p>
         </w:tc>
@@ -1010,7 +1027,10 @@
               <w:jc w:val="center"/>
             </w:pPr>
             <w:r>
-              <w:t>G.R. Prinz</w:t>
+              <w:t>Gian Raphael</w:t>
+            </w:r>
+            <w:r>
+              <w:t xml:space="preserve"> Prinz</w:t>
             </w:r>
           </w:p>
         </w:tc>
@@ -1026,7 +1046,10 @@
               <w:jc w:val="center"/>
             </w:pPr>
             <w:r>
-              <w:t>29.11.17</w:t>
+              <w:t>2017-1</w:t>
+            </w:r>
+            <w:r>
+              <w:t>1-27</w:t>
             </w:r>
           </w:p>
         </w:tc>
@@ -1068,10 +1091,77 @@
               <w:jc w:val="center"/>
             </w:pPr>
             <w:r>
-              <w:t>B. Solenthaler</w:t>
+              <w:t>Benjamin</w:t>
             </w:r>
-            <w:bookmarkStart w:id="2" w:name="_GoBack"/>
-            <w:bookmarkEnd w:id="2"/>
+            <w:r>
+              <w:t xml:space="preserve"> </w:t>
+            </w:r>
+            <w:proofErr w:type="spellStart"/>
+            <w:r>
+              <w:t>Solenthaler</w:t>
+            </w:r>
+            <w:proofErr w:type="spellEnd"/>
+          </w:p>
+        </w:tc>
+      </w:tr>
+      <w:tr>
+        <w:tc>
+          <w:tcPr>
+            <w:tcW w:w="1701" w:type="dxa"/>
+          </w:tcPr>
+          <w:p>
+            <w:pPr>
+              <w:pStyle w:val="table"/>
+              <w:jc w:val="center"/>
+            </w:pPr>
+            <w:r>
+              <w:t>2017-11-30</w:t>
+            </w:r>
+          </w:p>
+        </w:tc>
+        <w:tc>
+          <w:tcPr>
+            <w:tcW w:w="1701" w:type="dxa"/>
+          </w:tcPr>
+          <w:p>
+            <w:pPr>
+              <w:pStyle w:val="table"/>
+              <w:jc w:val="center"/>
+            </w:pPr>
+            <w:r>
+              <w:t>1.3</w:t>
+            </w:r>
+          </w:p>
+        </w:tc>
+        <w:tc>
+          <w:tcPr>
+            <w:tcW w:w="3402" w:type="dxa"/>
+          </w:tcPr>
+          <w:p>
+            <w:pPr>
+              <w:pStyle w:val="table"/>
+              <w:jc w:val="center"/>
+            </w:pPr>
+            <w:r>
+              <w:t>Revision</w:t>
+            </w:r>
+          </w:p>
+        </w:tc>
+        <w:tc>
+          <w:tcPr>
+            <w:tcW w:w="2694" w:type="dxa"/>
+          </w:tcPr>
+          <w:p>
+            <w:pPr>
+              <w:pStyle w:val="table"/>
+              <w:jc w:val="center"/>
+            </w:pPr>
+            <w:r>
+              <w:t>Gian Raphael</w:t>
+            </w:r>
+            <w:r>
+              <w:t xml:space="preserve"> Prinz</w:t>
+            </w:r>
           </w:p>
         </w:tc>
       </w:tr>
@@ -1103,7 +1193,7 @@
         </w:rPr>
         <w:br w:type="page"/>
       </w:r>
-      <w:bookmarkStart w:id="3" w:name="_Toc499457760"/>
+      <w:bookmarkStart w:id="3" w:name="_Toc499808340"/>
       <w:r>
         <w:rPr>
           <w:lang w:val="en-US"/>
@@ -1349,7 +1439,7 @@
           <w:lang w:val="en-US"/>
         </w:rPr>
       </w:pPr>
-      <w:bookmarkStart w:id="4" w:name="_Toc499457761"/>
+      <w:bookmarkStart w:id="4" w:name="_Toc499808341"/>
       <w:r>
         <w:rPr>
           <w:lang w:val="en-US"/>
@@ -1610,7 +1700,7 @@
           <w:lang w:val="en-US"/>
         </w:rPr>
       </w:pPr>
-      <w:bookmarkStart w:id="5" w:name="_Toc499457762"/>
+      <w:bookmarkStart w:id="5" w:name="_Toc499808342"/>
       <w:r>
         <w:rPr>
           <w:lang w:val="en-US"/>
@@ -1627,7 +1717,7 @@
           <w:lang w:val="en-US"/>
         </w:rPr>
       </w:pPr>
-      <w:bookmarkStart w:id="6" w:name="_Toc499457763"/>
+      <w:bookmarkStart w:id="6" w:name="_Toc499808343"/>
       <w:r>
         <w:rPr>
           <w:lang w:val="en-US"/>
@@ -1754,7 +1844,107 @@
           <w:shd w:val="clear" w:color="auto" w:fill="FFFFFF"/>
           <w:lang w:val="en-US"/>
         </w:rPr>
-        <w:t xml:space="preserve">, </w:t>
+        <w:t xml:space="preserve">, the </w:t>
+      </w:r>
+      <w:r>
+        <w:rPr>
+          <w:rFonts w:cs="Arial"/>
+          <w:color w:val="222222"/>
+          <w:szCs w:val="22"/>
+          <w:shd w:val="clear" w:color="auto" w:fill="FFFFFF"/>
+          <w:lang w:val="en-US"/>
+        </w:rPr>
+        <w:t xml:space="preserve">composite and visitor pattern. The </w:t>
+      </w:r>
+      <w:r>
+        <w:rPr>
+          <w:rFonts w:cs="Arial"/>
+          <w:color w:val="222222"/>
+          <w:szCs w:val="22"/>
+          <w:shd w:val="clear" w:color="auto" w:fill="FFFFFF"/>
+          <w:lang w:val="en-US"/>
+        </w:rPr>
+        <w:t xml:space="preserve">composite </w:t>
+      </w:r>
+      <w:r>
+        <w:rPr>
+          <w:rFonts w:cs="Arial"/>
+          <w:color w:val="222222"/>
+          <w:szCs w:val="22"/>
+          <w:shd w:val="clear" w:color="auto" w:fill="FFFFFF"/>
+          <w:lang w:val="en-US"/>
+        </w:rPr>
+        <w:t xml:space="preserve">pattern </w:t>
+      </w:r>
+      <w:r>
+        <w:rPr>
+          <w:rFonts w:cs="Arial"/>
+          <w:color w:val="222222"/>
+          <w:szCs w:val="22"/>
+          <w:shd w:val="clear" w:color="auto" w:fill="FFFFFF"/>
+          <w:lang w:val="en-US"/>
+        </w:rPr>
+        <w:t>allows</w:t>
+      </w:r>
+      <w:r>
+        <w:rPr>
+          <w:rFonts w:cs="Arial"/>
+          <w:color w:val="222222"/>
+          <w:szCs w:val="22"/>
+          <w:shd w:val="clear" w:color="auto" w:fill="FFFFFF"/>
+          <w:lang w:val="en-US"/>
+        </w:rPr>
+        <w:t xml:space="preserve"> to represent components </w:t>
+      </w:r>
+      <w:r>
+        <w:rPr>
+          <w:rFonts w:cs="Arial"/>
+          <w:color w:val="222222"/>
+          <w:szCs w:val="22"/>
+          <w:shd w:val="clear" w:color="auto" w:fill="FFFFFF"/>
+          <w:lang w:val="en-US"/>
+        </w:rPr>
+        <w:t xml:space="preserve">if both, </w:t>
+      </w:r>
+      <w:r>
+        <w:rPr>
+          <w:rFonts w:cs="Arial"/>
+          <w:color w:val="222222"/>
+          <w:szCs w:val="22"/>
+          <w:shd w:val="clear" w:color="auto" w:fill="FFFFFF"/>
+          <w:lang w:val="en-US"/>
+        </w:rPr>
+        <w:t>primitives,</w:t>
+      </w:r>
+      <w:r>
+        <w:rPr>
+          <w:rFonts w:cs="Arial"/>
+          <w:color w:val="222222"/>
+          <w:szCs w:val="22"/>
+          <w:shd w:val="clear" w:color="auto" w:fill="FFFFFF"/>
+          <w:lang w:val="en-US"/>
+        </w:rPr>
+        <w:t xml:space="preserve"> and container objects </w:t>
+      </w:r>
+      <w:r>
+        <w:rPr>
+          <w:rFonts w:cs="Arial"/>
+          <w:color w:val="222222"/>
+          <w:szCs w:val="22"/>
+          <w:shd w:val="clear" w:color="auto" w:fill="FFFFFF"/>
+          <w:lang w:val="en-US"/>
+        </w:rPr>
+        <w:t>must</w:t>
+      </w:r>
+      <w:r>
+        <w:rPr>
+          <w:rFonts w:cs="Arial"/>
+          <w:color w:val="222222"/>
+          <w:szCs w:val="22"/>
+          <w:shd w:val="clear" w:color="auto" w:fill="FFFFFF"/>
+          <w:lang w:val="en-US"/>
+        </w:rPr>
+        <w:t xml:space="preserve"> be represented in part-whole hierarchies. It allows the client to ignore the difference between compositions of objects and individual objects and to treat all objects being part </w:t>
       </w:r>
       <w:r>
         <w:rPr>
@@ -1765,107 +1955,7 @@
           <w:lang w:val="en-US"/>
         </w:rPr>
         <w:lastRenderedPageBreak/>
-        <w:t xml:space="preserve">the </w:t>
-      </w:r>
-      <w:r>
-        <w:rPr>
-          <w:rFonts w:cs="Arial"/>
-          <w:color w:val="222222"/>
-          <w:szCs w:val="22"/>
-          <w:shd w:val="clear" w:color="auto" w:fill="FFFFFF"/>
-          <w:lang w:val="en-US"/>
-        </w:rPr>
-        <w:t xml:space="preserve">composite and visitor pattern. The </w:t>
-      </w:r>
-      <w:r>
-        <w:rPr>
-          <w:rFonts w:cs="Arial"/>
-          <w:color w:val="222222"/>
-          <w:szCs w:val="22"/>
-          <w:shd w:val="clear" w:color="auto" w:fill="FFFFFF"/>
-          <w:lang w:val="en-US"/>
-        </w:rPr>
-        <w:t xml:space="preserve">composite </w:t>
-      </w:r>
-      <w:r>
-        <w:rPr>
-          <w:rFonts w:cs="Arial"/>
-          <w:color w:val="222222"/>
-          <w:szCs w:val="22"/>
-          <w:shd w:val="clear" w:color="auto" w:fill="FFFFFF"/>
-          <w:lang w:val="en-US"/>
-        </w:rPr>
-        <w:t xml:space="preserve">pattern </w:t>
-      </w:r>
-      <w:r>
-        <w:rPr>
-          <w:rFonts w:cs="Arial"/>
-          <w:color w:val="222222"/>
-          <w:szCs w:val="22"/>
-          <w:shd w:val="clear" w:color="auto" w:fill="FFFFFF"/>
-          <w:lang w:val="en-US"/>
-        </w:rPr>
-        <w:t>allows</w:t>
-      </w:r>
-      <w:r>
-        <w:rPr>
-          <w:rFonts w:cs="Arial"/>
-          <w:color w:val="222222"/>
-          <w:szCs w:val="22"/>
-          <w:shd w:val="clear" w:color="auto" w:fill="FFFFFF"/>
-          <w:lang w:val="en-US"/>
-        </w:rPr>
-        <w:t xml:space="preserve"> to represent components </w:t>
-      </w:r>
-      <w:r>
-        <w:rPr>
-          <w:rFonts w:cs="Arial"/>
-          <w:color w:val="222222"/>
-          <w:szCs w:val="22"/>
-          <w:shd w:val="clear" w:color="auto" w:fill="FFFFFF"/>
-          <w:lang w:val="en-US"/>
-        </w:rPr>
-        <w:t xml:space="preserve">if both, </w:t>
-      </w:r>
-      <w:r>
-        <w:rPr>
-          <w:rFonts w:cs="Arial"/>
-          <w:color w:val="222222"/>
-          <w:szCs w:val="22"/>
-          <w:shd w:val="clear" w:color="auto" w:fill="FFFFFF"/>
-          <w:lang w:val="en-US"/>
-        </w:rPr>
-        <w:t>primitives,</w:t>
-      </w:r>
-      <w:r>
-        <w:rPr>
-          <w:rFonts w:cs="Arial"/>
-          <w:color w:val="222222"/>
-          <w:szCs w:val="22"/>
-          <w:shd w:val="clear" w:color="auto" w:fill="FFFFFF"/>
-          <w:lang w:val="en-US"/>
-        </w:rPr>
-        <w:t xml:space="preserve"> and container objects </w:t>
-      </w:r>
-      <w:r>
-        <w:rPr>
-          <w:rFonts w:cs="Arial"/>
-          <w:color w:val="222222"/>
-          <w:szCs w:val="22"/>
-          <w:shd w:val="clear" w:color="auto" w:fill="FFFFFF"/>
-          <w:lang w:val="en-US"/>
-        </w:rPr>
-        <w:t>must</w:t>
-      </w:r>
-      <w:r>
-        <w:rPr>
-          <w:rFonts w:cs="Arial"/>
-          <w:color w:val="222222"/>
-          <w:szCs w:val="22"/>
-          <w:shd w:val="clear" w:color="auto" w:fill="FFFFFF"/>
-          <w:lang w:val="en-US"/>
-        </w:rPr>
-        <w:t xml:space="preserve"> be represented in part-whole hierarchies. It allows the client to ignore the difference between compositions of objects and individual objects and to treat all objects being part of the composite pattern </w:t>
+        <w:t xml:space="preserve">of the composite pattern </w:t>
       </w:r>
       <w:r>
         <w:rPr>
@@ -2377,7 +2467,7 @@
           <w:lang w:val="en-US"/>
         </w:rPr>
       </w:pPr>
-      <w:bookmarkStart w:id="7" w:name="_Toc499457764"/>
+      <w:bookmarkStart w:id="7" w:name="_Toc499808344"/>
       <w:r>
         <w:rPr>
           <w:lang w:val="en-US"/>
@@ -2693,7 +2783,7 @@
           <w:shd w:val="clear" w:color="auto" w:fill="FFFFFF"/>
           <w:lang w:val="en-US"/>
         </w:rPr>
-        <w:t>the visitor pattern: A_VISITOR (visitor), HTML_VISITOR (concrete vis</w:t>
+        <w:t>the visitor pattern: A_VISITOR (visitor), HTML_VISITOR (concrete visitor) and MARKDOWN_VISTOR (concrete visitor)</w:t>
       </w:r>
       <w:r>
         <w:rPr>
@@ -2704,8 +2794,7 @@
           <w:shd w:val="clear" w:color="auto" w:fill="FFFFFF"/>
           <w:lang w:val="en-US"/>
         </w:rPr>
-        <w:lastRenderedPageBreak/>
-        <w:t>itor) and MARKDOWN_VISTOR (concrete visitor)</w:t>
+        <w:t xml:space="preserve">. The object structure on which the visitor builds on is represented by the composite pattern. </w:t>
       </w:r>
       <w:r>
         <w:rPr>
@@ -2716,7 +2805,7 @@
           <w:shd w:val="clear" w:color="auto" w:fill="FFFFFF"/>
           <w:lang w:val="en-US"/>
         </w:rPr>
-        <w:t xml:space="preserve">. The object structure on which the visitor builds on is represented by the composite pattern. </w:t>
+        <w:t>A_VISITOR has visit operations for each leaf and compo</w:t>
       </w:r>
       <w:r>
         <w:rPr>
@@ -2727,7 +2816,7 @@
           <w:shd w:val="clear" w:color="auto" w:fill="FFFFFF"/>
           <w:lang w:val="en-US"/>
         </w:rPr>
-        <w:t>A_VISITOR has visit operations for each leaf and compo</w:t>
+        <w:t>nent</w:t>
       </w:r>
       <w:r>
         <w:rPr>
@@ -2738,7 +2827,7 @@
           <w:shd w:val="clear" w:color="auto" w:fill="FFFFFF"/>
           <w:lang w:val="en-US"/>
         </w:rPr>
-        <w:t>nent</w:t>
+        <w:t xml:space="preserve"> element (subclasses of A_CONTAINER and A_LEAF). </w:t>
       </w:r>
       <w:r>
         <w:rPr>
@@ -2749,7 +2838,7 @@
           <w:shd w:val="clear" w:color="auto" w:fill="FFFFFF"/>
           <w:lang w:val="en-US"/>
         </w:rPr>
-        <w:t xml:space="preserve"> element (subclasses of A_CONTAINER and A_LEAF). </w:t>
+        <w:t>The compo</w:t>
       </w:r>
       <w:r>
         <w:rPr>
@@ -2760,7 +2849,7 @@
           <w:shd w:val="clear" w:color="auto" w:fill="FFFFFF"/>
           <w:lang w:val="en-US"/>
         </w:rPr>
-        <w:t>The compo</w:t>
+        <w:t>nent</w:t>
       </w:r>
       <w:r>
         <w:rPr>
@@ -2771,7 +2860,7 @@
           <w:shd w:val="clear" w:color="auto" w:fill="FFFFFF"/>
           <w:lang w:val="en-US"/>
         </w:rPr>
-        <w:t>nent</w:t>
+        <w:t xml:space="preserve"> and leaf elements of the </w:t>
       </w:r>
       <w:r>
         <w:rPr>
@@ -2782,7 +2871,7 @@
           <w:shd w:val="clear" w:color="auto" w:fill="FFFFFF"/>
           <w:lang w:val="en-US"/>
         </w:rPr>
-        <w:t xml:space="preserve"> and leaf elements of the </w:t>
+        <w:t xml:space="preserve">composite pattern on the other hand have defined an accept operation that takes either HTML_VISITOR or MARKDOWN_VISITOR as argument. </w:t>
       </w:r>
       <w:r>
         <w:rPr>
@@ -2793,7 +2882,7 @@
           <w:shd w:val="clear" w:color="auto" w:fill="FFFFFF"/>
           <w:lang w:val="en-US"/>
         </w:rPr>
-        <w:t xml:space="preserve">composite pattern on the other hand have defined an accept operation that takes either HTML_VISITOR or MARKDOWN_VISITOR as argument. </w:t>
+        <w:t xml:space="preserve">This is how </w:t>
       </w:r>
       <w:r>
         <w:rPr>
@@ -2804,7 +2893,7 @@
           <w:shd w:val="clear" w:color="auto" w:fill="FFFFFF"/>
           <w:lang w:val="en-US"/>
         </w:rPr>
-        <w:t xml:space="preserve">This is how </w:t>
+        <w:t>the classes</w:t>
       </w:r>
       <w:r>
         <w:rPr>
@@ -2815,26 +2904,41 @@
           <w:shd w:val="clear" w:color="auto" w:fill="FFFFFF"/>
           <w:lang w:val="en-US"/>
         </w:rPr>
-        <w:t>the classes belonging to both the composite and visitor pattern interact together.</w:t>
-      </w:r>
-    </w:p>
-    <w:p>
-      <w:pPr>
-        <w:pStyle w:val="1Einrckung"/>
-        <w:ind w:left="0"/>
-        <w:rPr>
-          <w:lang w:val="en-US"/>
-        </w:rPr>
-      </w:pPr>
-    </w:p>
-    <w:p>
-      <w:pPr>
-        <w:pStyle w:val="1Einrckung"/>
-        <w:ind w:left="0"/>
-        <w:rPr>
-          <w:lang w:val="en-US"/>
-        </w:rPr>
-      </w:pPr>
+        <w:t>,</w:t>
+      </w:r>
+      <w:r>
+        <w:rPr>
+          <w:rFonts w:cs="Arial"/>
+          <w:color w:val="222222"/>
+          <w:sz w:val="21"/>
+          <w:szCs w:val="21"/>
+          <w:shd w:val="clear" w:color="auto" w:fill="FFFFFF"/>
+          <w:lang w:val="en-US"/>
+        </w:rPr>
+        <w:t xml:space="preserve"> belonging to both the composite and visitor pattern</w:t>
+      </w:r>
+      <w:r>
+        <w:rPr>
+          <w:rFonts w:cs="Arial"/>
+          <w:color w:val="222222"/>
+          <w:sz w:val="21"/>
+          <w:szCs w:val="21"/>
+          <w:shd w:val="clear" w:color="auto" w:fill="FFFFFF"/>
+          <w:lang w:val="en-US"/>
+        </w:rPr>
+        <w:t>,</w:t>
+      </w:r>
+      <w:r>
+        <w:rPr>
+          <w:rFonts w:cs="Arial"/>
+          <w:color w:val="222222"/>
+          <w:sz w:val="21"/>
+          <w:szCs w:val="21"/>
+          <w:shd w:val="clear" w:color="auto" w:fill="FFFFFF"/>
+          <w:lang w:val="en-US"/>
+        </w:rPr>
+        <w:t xml:space="preserve"> interact together.</w:t>
+      </w:r>
     </w:p>
     <w:p>
       <w:pPr>
@@ -2844,12 +2948,13 @@
           <w:lang w:val="en-US"/>
         </w:rPr>
       </w:pPr>
-      <w:bookmarkStart w:id="8" w:name="_Toc499457765"/>
-      <w:r>
-        <w:rPr>
-          <w:noProof/>
-          <w:lang w:val="en-US"/>
-        </w:rPr>
+      <w:bookmarkStart w:id="8" w:name="_Toc499808345"/>
+      <w:r>
+        <w:rPr>
+          <w:noProof/>
+          <w:lang w:val="en-US"/>
+        </w:rPr>
+        <w:lastRenderedPageBreak/>
         <w:t>Literature</w:t>
       </w:r>
       <w:bookmarkEnd w:id="8"/>
@@ -2937,7 +3042,7 @@
           <w:lang w:val="en-US"/>
         </w:rPr>
       </w:pPr>
-      <w:bookmarkStart w:id="9" w:name="_Toc499457766"/>
+      <w:bookmarkStart w:id="9" w:name="_Toc499808346"/>
       <w:r>
         <w:rPr>
           <w:noProof/>
@@ -2963,9 +3068,9 @@
           <w:lang w:val="en-US" w:eastAsia="en-US"/>
         </w:rPr>
         <w:drawing>
-          <wp:inline distT="0" distB="0" distL="0" distR="0" wp14:anchorId="53FA13AD" wp14:editId="3BD1AF43">
-            <wp:extent cx="6353175" cy="2853055"/>
-            <wp:effectExtent l="19050" t="19050" r="28575" b="23495"/>
+          <wp:inline distT="0" distB="0" distL="0" distR="0" wp14:anchorId="53FA13AD" wp14:editId="5A64DE1D">
+            <wp:extent cx="6351814" cy="2852443"/>
+            <wp:effectExtent l="19050" t="19050" r="11430" b="24130"/>
             <wp:docPr id="4" name="Bild 4"/>
             <wp:cNvGraphicFramePr>
               <a:graphicFrameLocks xmlns:a="http://schemas.openxmlformats.org/drawingml/2006/main" noChangeAspect="1"/>
@@ -2995,7 +3100,7 @@
                   <pic:spPr bwMode="auto">
                     <a:xfrm>
                       <a:off x="0" y="0"/>
-                      <a:ext cx="6353175" cy="2853055"/>
+                      <a:ext cx="6364375" cy="2858084"/>
                     </a:xfrm>
                     <a:prstGeom prst="rect">
                       <a:avLst/>
@@ -3073,6 +3178,15 @@
     <w:p>
       <w:pPr>
         <w:pStyle w:val="1Einrckung"/>
+        <w:ind w:left="0"/>
+        <w:rPr>
+          <w:lang w:val="en-US"/>
+        </w:rPr>
+      </w:pPr>
+    </w:p>
+    <w:p>
+      <w:pPr>
+        <w:pStyle w:val="1Einrckung"/>
         <w:spacing w:line="240" w:lineRule="auto"/>
         <w:ind w:left="0"/>
         <w:rPr>
@@ -3084,11 +3198,10 @@
           <w:noProof/>
           <w:lang w:val="en-US" w:eastAsia="en-US"/>
         </w:rPr>
-        <w:lastRenderedPageBreak/>
         <w:drawing>
-          <wp:inline distT="0" distB="0" distL="0" distR="0" wp14:anchorId="763D67E4" wp14:editId="2CC78BC4">
-            <wp:extent cx="5034643" cy="3796739"/>
-            <wp:effectExtent l="19050" t="19050" r="13970" b="13335"/>
+          <wp:inline distT="0" distB="0" distL="0" distR="0" wp14:anchorId="763D67E4" wp14:editId="2F44CFD6">
+            <wp:extent cx="4686300" cy="3534045"/>
+            <wp:effectExtent l="19050" t="19050" r="19050" b="28575"/>
             <wp:docPr id="5" name="Bild 5"/>
             <wp:cNvGraphicFramePr>
               <a:graphicFrameLocks xmlns:a="http://schemas.openxmlformats.org/drawingml/2006/main" noChangeAspect="1"/>
@@ -3118,7 +3231,7 @@
                   <pic:spPr bwMode="auto">
                     <a:xfrm>
                       <a:off x="0" y="0"/>
-                      <a:ext cx="5051576" cy="3809509"/>
+                      <a:ext cx="4728527" cy="3565889"/>
                     </a:xfrm>
                     <a:prstGeom prst="rect">
                       <a:avLst/>
@@ -3156,7 +3269,7 @@
           <w:headerReference w:type="first" r:id="rId15"/>
           <w:footerReference w:type="first" r:id="rId16"/>
           <w:pgSz w:w="11906" w:h="16838" w:code="9"/>
-          <w:pgMar w:top="1106" w:right="567" w:bottom="1440" w:left="1304" w:header="510" w:footer="561" w:gutter="0"/>
+          <w:pgMar w:top="851" w:right="851" w:bottom="851" w:left="992" w:header="510" w:footer="561" w:gutter="0"/>
           <w:cols w:space="720"/>
           <w:titlePg/>
         </w:sectPr>
@@ -3184,16 +3297,122 @@
           <w:lang w:val="en-US"/>
         </w:rPr>
       </w:pPr>
-      <w:r>
-        <w:rPr>
-          <w:noProof/>
-          <w:lang w:val="en-US"/>
-        </w:rPr>
-        <w:lastRenderedPageBreak/>
+    </w:p>
+    <w:p>
+      <w:pPr>
+        <w:pStyle w:val="1Einrckung"/>
+        <w:spacing w:line="240" w:lineRule="auto"/>
+        <w:ind w:left="0"/>
+        <w:jc w:val="left"/>
+        <w:rPr>
+          <w:lang w:val="en-US"/>
+        </w:rPr>
+      </w:pPr>
+    </w:p>
+    <w:p>
+      <w:pPr>
+        <w:pStyle w:val="1Einrckung"/>
+        <w:spacing w:line="240" w:lineRule="auto"/>
+        <w:ind w:left="0"/>
+        <w:jc w:val="left"/>
+        <w:rPr>
+          <w:lang w:val="en-US"/>
+        </w:rPr>
+      </w:pPr>
+    </w:p>
+    <w:p>
+      <w:pPr>
+        <w:pStyle w:val="1Einrckung"/>
+        <w:spacing w:line="240" w:lineRule="auto"/>
+        <w:ind w:left="0"/>
+        <w:jc w:val="left"/>
+        <w:rPr>
+          <w:lang w:val="en-US"/>
+        </w:rPr>
+      </w:pPr>
+    </w:p>
+    <w:p>
+      <w:pPr>
+        <w:pStyle w:val="1Einrckung"/>
+        <w:spacing w:line="240" w:lineRule="auto"/>
+        <w:ind w:left="0"/>
+        <w:jc w:val="left"/>
+        <w:rPr>
+          <w:lang w:val="en-US"/>
+        </w:rPr>
+      </w:pPr>
+    </w:p>
+    <w:p>
+      <w:pPr>
+        <w:pStyle w:val="1Einrckung"/>
+        <w:spacing w:line="240" w:lineRule="auto"/>
+        <w:ind w:left="0"/>
+        <w:jc w:val="left"/>
+        <w:rPr>
+          <w:lang w:val="en-US"/>
+        </w:rPr>
+      </w:pPr>
+    </w:p>
+    <w:p>
+      <w:pPr>
+        <w:pStyle w:val="1Einrckung"/>
+        <w:spacing w:line="240" w:lineRule="auto"/>
+        <w:ind w:left="0"/>
+        <w:jc w:val="left"/>
+        <w:rPr>
+          <w:lang w:val="en-US"/>
+        </w:rPr>
+      </w:pPr>
+    </w:p>
+    <w:p>
+      <w:pPr>
+        <w:pStyle w:val="1Einrckung"/>
+        <w:spacing w:line="240" w:lineRule="auto"/>
+        <w:ind w:left="0"/>
+        <w:jc w:val="left"/>
+        <w:rPr>
+          <w:lang w:val="en-US"/>
+        </w:rPr>
+      </w:pPr>
+    </w:p>
+    <w:p>
+      <w:pPr>
+        <w:pStyle w:val="1Einrckung"/>
+        <w:spacing w:line="240" w:lineRule="auto"/>
+        <w:ind w:left="0"/>
+        <w:jc w:val="left"/>
+        <w:rPr>
+          <w:lang w:val="en-US"/>
+        </w:rPr>
+      </w:pPr>
+    </w:p>
+    <w:p>
+      <w:pPr>
+        <w:pStyle w:val="1Einrckung"/>
+        <w:spacing w:line="240" w:lineRule="auto"/>
+        <w:ind w:left="0"/>
+        <w:jc w:val="left"/>
+        <w:rPr>
+          <w:lang w:val="en-US"/>
+        </w:rPr>
+        <w:sectPr>
+          <w:headerReference w:type="first" r:id="rId17"/>
+          <w:pgSz w:w="16838" w:h="11906" w:orient="landscape" w:code="9"/>
+          <w:pgMar w:top="567" w:right="567" w:bottom="567" w:left="567" w:header="510" w:footer="561" w:gutter="0"/>
+          <w:cols w:space="720"/>
+          <w:titlePg/>
+          <w:docGrid w:linePitch="299"/>
+        </w:sectPr>
+      </w:pPr>
+      <w:r>
+        <w:rPr>
+          <w:noProof/>
+          <w:lang w:val="en-US"/>
+        </w:rPr>
         <w:drawing>
-          <wp:inline distT="0" distB="0" distL="0" distR="0" wp14:anchorId="73AB95E8" wp14:editId="23BE7E1C">
-            <wp:extent cx="8611365" cy="2682240"/>
-            <wp:effectExtent l="0" t="0" r="0" b="3810"/>
+          <wp:inline distT="0" distB="0" distL="0" distR="0" wp14:anchorId="15B82A1F" wp14:editId="5534968A">
+            <wp:extent cx="9929813" cy="3092905"/>
+            <wp:effectExtent l="19050" t="19050" r="14605" b="12700"/>
             <wp:docPr id="6" name="Grafik 6"/>
             <wp:cNvGraphicFramePr>
               <a:graphicFrameLocks xmlns:a="http://schemas.openxmlformats.org/drawingml/2006/main" noChangeAspect="1"/>
@@ -3206,20 +3425,22 @@
                     <pic:cNvPicPr/>
                   </pic:nvPicPr>
                   <pic:blipFill rotWithShape="1">
-                    <a:blip r:embed="rId17"/>
+                    <a:blip r:embed="rId18"/>
                     <a:srcRect l="5315" t="43799"/>
                     <a:stretch/>
                   </pic:blipFill>
                   <pic:spPr bwMode="auto">
                     <a:xfrm>
                       <a:off x="0" y="0"/>
-                      <a:ext cx="8661902" cy="2697981"/>
+                      <a:ext cx="10026444" cy="3123003"/>
                     </a:xfrm>
                     <a:prstGeom prst="rect">
                       <a:avLst/>
                     </a:prstGeom>
-                    <a:ln>
-                      <a:noFill/>
+                    <a:ln w="9525">
+                      <a:solidFill>
+                        <a:schemeClr val="tx1"/>
+                      </a:solidFill>
                     </a:ln>
                     <a:extLst>
                       <a:ext uri="{53640926-AAD7-44D8-BBD7-CCE9431645EC}">
@@ -3233,6 +3454,29 @@
           </wp:inline>
         </w:drawing>
       </w:r>
+      <w:r>
+        <w:rPr>
+          <w:lang w:val="en-US"/>
+        </w:rPr>
+        <w:t xml:space="preserve">Figure 5: </w:t>
+      </w:r>
+      <w:r>
+        <w:rPr>
+          <w:lang w:val="en-US"/>
+        </w:rPr>
+        <w:t>Implemented composite pattern</w:t>
+      </w:r>
+    </w:p>
+    <w:p>
+      <w:pPr>
+        <w:pStyle w:val="1Einrckung"/>
+        <w:spacing w:line="240" w:lineRule="auto"/>
+        <w:ind w:left="0"/>
+        <w:jc w:val="center"/>
+        <w:rPr>
+          <w:lang w:val="en-US"/>
+        </w:rPr>
+      </w:pPr>
     </w:p>
     <w:p>
       <w:pPr>
@@ -3246,52 +3490,13 @@
       </w:pPr>
       <w:r>
         <w:rPr>
-          <w:lang w:val="en-US"/>
-        </w:rPr>
-        <w:t>Figure 5: Composite Pattern used in the project</w:t>
-      </w:r>
-    </w:p>
-    <w:p>
-      <w:pPr>
-        <w:pStyle w:val="1Einrckung"/>
-        <w:spacing w:line="240" w:lineRule="auto"/>
-        <w:ind w:left="0"/>
-        <w:jc w:val="left"/>
-        <w:rPr>
-          <w:lang w:val="en-US"/>
-        </w:rPr>
-      </w:pPr>
-    </w:p>
-    <w:p>
-      <w:pPr>
-        <w:pStyle w:val="1Einrckung"/>
-        <w:spacing w:line="240" w:lineRule="auto"/>
-        <w:ind w:left="0"/>
-        <w:jc w:val="center"/>
-        <w:rPr>
-          <w:lang w:val="en-US"/>
-        </w:rPr>
-      </w:pPr>
-    </w:p>
-    <w:p>
-      <w:pPr>
-        <w:pStyle w:val="1Einrckung"/>
-        <w:spacing w:line="240" w:lineRule="auto"/>
-        <w:ind w:left="0"/>
-        <w:jc w:val="left"/>
-        <w:rPr>
-          <w:lang w:val="en-US"/>
-        </w:rPr>
-      </w:pPr>
-      <w:r>
-        <w:rPr>
           <w:noProof/>
           <w:lang w:val="en-US"/>
         </w:rPr>
         <w:drawing>
-          <wp:inline distT="0" distB="0" distL="0" distR="0" wp14:anchorId="1F76C349" wp14:editId="3BEC92FD">
-            <wp:extent cx="2563250" cy="2702918"/>
-            <wp:effectExtent l="0" t="0" r="8890" b="2540"/>
+          <wp:inline distT="0" distB="0" distL="0" distR="0" wp14:anchorId="1F76C349" wp14:editId="48FEBE59">
+            <wp:extent cx="3453116" cy="3641272"/>
+            <wp:effectExtent l="19050" t="19050" r="14605" b="16510"/>
             <wp:docPr id="7" name="Grafik 7"/>
             <wp:cNvGraphicFramePr>
               <a:graphicFrameLocks xmlns:a="http://schemas.openxmlformats.org/drawingml/2006/main" noChangeAspect="1"/>
@@ -3304,20 +3509,22 @@
                     <pic:cNvPicPr/>
                   </pic:nvPicPr>
                   <pic:blipFill rotWithShape="1">
-                    <a:blip r:embed="rId17"/>
+                    <a:blip r:embed="rId18"/>
                     <a:srcRect l="46084" r="32870" b="57709"/>
                     <a:stretch/>
                   </pic:blipFill>
                   <pic:spPr bwMode="auto">
                     <a:xfrm>
                       <a:off x="0" y="0"/>
-                      <a:ext cx="2576539" cy="2716931"/>
+                      <a:ext cx="3485395" cy="3675310"/>
                     </a:xfrm>
                     <a:prstGeom prst="rect">
                       <a:avLst/>
                     </a:prstGeom>
                     <a:ln>
-                      <a:noFill/>
+                      <a:solidFill>
+                        <a:schemeClr val="tx1"/>
+                      </a:solidFill>
                     </a:ln>
                     <a:extLst>
                       <a:ext uri="{53640926-AAD7-44D8-BBD7-CCE9431645EC}">
@@ -3346,13 +3553,18 @@
         <w:rPr>
           <w:lang w:val="en-US"/>
         </w:rPr>
-        <w:t>Figure 6: Visitor Pattern as implemented</w:t>
+        <w:t xml:space="preserve">Figure 6: </w:t>
+      </w:r>
+      <w:r>
+        <w:rPr>
+          <w:lang w:val="en-US"/>
+        </w:rPr>
+        <w:t>Implemented visitor pattern</w:t>
       </w:r>
     </w:p>
     <w:sectPr>
-      <w:headerReference w:type="first" r:id="rId18"/>
-      <w:pgSz w:w="16838" w:h="11906" w:orient="landscape" w:code="9"/>
-      <w:pgMar w:top="567" w:right="1440" w:bottom="1304" w:left="1106" w:header="510" w:footer="561" w:gutter="0"/>
+      <w:pgSz w:w="11906" w:h="16838" w:code="9"/>
+      <w:pgMar w:top="567" w:right="567" w:bottom="567" w:left="567" w:header="510" w:footer="561" w:gutter="0"/>
       <w:cols w:space="720"/>
       <w:titlePg/>
       <w:docGrid w:linePitch="299"/>
@@ -3670,7 +3882,6 @@
               <w:tab w:val="clear" w:pos="9072"/>
               <w:tab w:val="right" w:pos="2481"/>
             </w:tabs>
-            <w:spacing w:before="140"/>
             <w:rPr>
               <w:noProof/>
               <w:sz w:val="18"/>
@@ -3757,7 +3968,6 @@
             <w:tabs>
               <w:tab w:val="right" w:pos="2481"/>
             </w:tabs>
-            <w:spacing w:before="180"/>
             <w:rPr>
               <w:noProof/>
               <w:sz w:val="18"/>
@@ -3798,7 +4008,6 @@
             <w:tabs>
               <w:tab w:val="right" w:pos="2481"/>
             </w:tabs>
-            <w:spacing w:before="180"/>
             <w:rPr>
               <w:noProof/>
               <w:sz w:val="18"/>
@@ -3839,7 +4048,6 @@
             <w:tabs>
               <w:tab w:val="right" w:pos="2481"/>
             </w:tabs>
-            <w:spacing w:before="180"/>
             <w:rPr>
               <w:noProof/>
               <w:lang w:val="en-US"/>
@@ -3851,7 +4059,15 @@
               <w:sz w:val="18"/>
               <w:lang w:val="en-US"/>
             </w:rPr>
-            <w:t>Page of Pages:</w:t>
+            <w:t>Number</w:t>
+          </w:r>
+          <w:r>
+            <w:rPr>
+              <w:noProof/>
+              <w:sz w:val="18"/>
+              <w:lang w:val="en-US"/>
+            </w:rPr>
+            <w:t xml:space="preserve"> of Pages:</w:t>
           </w:r>
           <w:r>
             <w:rPr>
@@ -3871,72 +4087,7 @@
             <w:rPr>
               <w:noProof/>
             </w:rPr>
-            <w:fldChar w:fldCharType="begin"/>
-          </w:r>
-          <w:r>
-            <w:rPr>
-              <w:noProof/>
-              <w:lang w:val="en-US"/>
-            </w:rPr>
-            <w:instrText xml:space="preserve"> PAGE  \* MERGEFORMAT </w:instrText>
-          </w:r>
-          <w:r>
-            <w:rPr>
-              <w:noProof/>
-            </w:rPr>
-            <w:fldChar w:fldCharType="separate"/>
-          </w:r>
-          <w:r>
-            <w:rPr>
-              <w:noProof/>
-              <w:lang w:val="en-US"/>
-            </w:rPr>
-            <w:t>1</w:t>
-          </w:r>
-          <w:r>
-            <w:rPr>
-              <w:noProof/>
-            </w:rPr>
-            <w:fldChar w:fldCharType="end"/>
-          </w:r>
-          <w:r>
-            <w:rPr>
-              <w:noProof/>
-              <w:lang w:val="en-US"/>
-            </w:rPr>
-            <w:t xml:space="preserve"> of </w:t>
-          </w:r>
-          <w:r>
-            <w:rPr>
-              <w:noProof/>
-            </w:rPr>
-            <w:fldChar w:fldCharType="begin"/>
-          </w:r>
-          <w:r>
-            <w:rPr>
-              <w:noProof/>
-              <w:lang w:val="en-US"/>
-            </w:rPr>
-            <w:instrText xml:space="preserve"> NUMPAGES  \* MERGEFORMAT </w:instrText>
-          </w:r>
-          <w:r>
-            <w:rPr>
-              <w:noProof/>
-            </w:rPr>
-            <w:fldChar w:fldCharType="separate"/>
-          </w:r>
-          <w:r>
-            <w:rPr>
-              <w:noProof/>
-              <w:lang w:val="en-US"/>
-            </w:rPr>
             <w:t>7</w:t>
-          </w:r>
-          <w:r>
-            <w:rPr>
-              <w:noProof/>
-            </w:rPr>
-            <w:fldChar w:fldCharType="end"/>
           </w:r>
         </w:p>
       </w:tc>
@@ -5341,7 +5492,7 @@
 </file>
 
 <file path=customXml/itemProps1.xml><?xml version="1.0" encoding="utf-8"?>
-<ds:datastoreItem xmlns:ds="http://schemas.openxmlformats.org/officeDocument/2006/customXml" ds:itemID="{ED74CA94-9927-48BA-B296-7D20848DA708}">
+<ds:datastoreItem xmlns:ds="http://schemas.openxmlformats.org/officeDocument/2006/customXml" ds:itemID="{CA9BD8E9-4365-4291-B9AD-0FA60D6E92B9}">
   <ds:schemaRefs>
     <ds:schemaRef ds:uri="http://schemas.openxmlformats.org/officeDocument/2006/bibliography"/>
   </ds:schemaRefs>

</xml_diff>